<commit_message>
Reviewed the code again and estimated which functions to uncomment.
</commit_message>
<xml_diff>
--- a/Commented functions.docx
+++ b/Commented functions.docx
@@ -30,27 +30,7 @@
             <w:u w:val="single"/>
             <w14:ligatures w14:val="none"/>
           </w:rPr>
-          <w:t>data.</w:t>
-        </w:r>
-        <w:r>
-          <w:rPr>
-            <w:rFonts w:ascii="Times New Roman" w:eastAsia="Times New Roman" w:hAnsi="Times New Roman" w:cs="Times New Roman"/>
-            <w:color w:val="0000FF"/>
-            <w:kern w:val="0"/>
-            <w:u w:val="single"/>
-            <w14:ligatures w14:val="none"/>
-          </w:rPr>
-          <w:t>p</w:t>
-        </w:r>
-        <w:r>
-          <w:rPr>
-            <w:rFonts w:ascii="Times New Roman" w:eastAsia="Times New Roman" w:hAnsi="Times New Roman" w:cs="Times New Roman"/>
-            <w:color w:val="0000FF"/>
-            <w:kern w:val="0"/>
-            <w:u w:val="single"/>
-            <w14:ligatures w14:val="none"/>
-          </w:rPr>
-          <w:t>y</w:t>
+          <w:t>data.py</w:t>
         </w:r>
       </w:hyperlink>
       <w:r>
@@ -252,6 +232,1018 @@
         <w:t>: Multi-fidelity Gaussian process regression.</w:t>
       </w:r>
     </w:p>
+    <w:tbl>
+      <w:tblPr>
+        <w:tblStyle w:val="TableGrid"/>
+        <w:tblW w:w="0" w:type="auto"/>
+        <w:tblLook w:val="04A0" w:firstRow="1" w:lastRow="0" w:firstColumn="1" w:lastColumn="0" w:noHBand="0" w:noVBand="1"/>
+      </w:tblPr>
+      <w:tblGrid>
+        <w:gridCol w:w="3135"/>
+        <w:gridCol w:w="2021"/>
+        <w:gridCol w:w="2097"/>
+        <w:gridCol w:w="2097"/>
+      </w:tblGrid>
+      <w:tr>
+        <w:tc>
+          <w:tcPr>
+            <w:tcW w:w="3135" w:type="dxa"/>
+          </w:tcPr>
+          <w:p>
+            <w:r>
+              <w:t>Modification</w:t>
+            </w:r>
+          </w:p>
+        </w:tc>
+        <w:tc>
+          <w:tcPr>
+            <w:tcW w:w="2021" w:type="dxa"/>
+          </w:tcPr>
+          <w:p>
+            <w:r>
+              <w:t xml:space="preserve">1. (Fitting </w:t>
+            </w:r>
+            <w:r>
+              <w:t>&amp;</w:t>
+            </w:r>
+            <w:r>
+              <w:t xml:space="preserve"> FEM)</w:t>
+            </w:r>
+          </w:p>
+        </w:tc>
+        <w:tc>
+          <w:tcPr>
+            <w:tcW w:w="2097" w:type="dxa"/>
+          </w:tcPr>
+          <w:p>
+            <w:r>
+              <w:t xml:space="preserve">2. (2D </w:t>
+            </w:r>
+            <w:r>
+              <w:t>&amp;</w:t>
+            </w:r>
+            <w:r>
+              <w:t xml:space="preserve"> 3D FEM)</w:t>
+            </w:r>
+          </w:p>
+        </w:tc>
+        <w:tc>
+          <w:tcPr>
+            <w:tcW w:w="2097" w:type="dxa"/>
+          </w:tcPr>
+          <w:p>
+            <w:r>
+              <w:t xml:space="preserve">3. (FEM </w:t>
+            </w:r>
+            <w:r>
+              <w:t>&amp;</w:t>
+            </w:r>
+            <w:r>
+              <w:t xml:space="preserve"> real)</w:t>
+            </w:r>
+          </w:p>
+        </w:tc>
+      </w:tr>
+      <w:tr>
+        <w:tc>
+          <w:tcPr>
+            <w:tcW w:w="3135" w:type="dxa"/>
+          </w:tcPr>
+          <w:p>
+            <w:pPr>
+              <w:rPr>
+                <w:highlight w:val="yellow"/>
+              </w:rPr>
+            </w:pPr>
+            <w:proofErr w:type="gramStart"/>
+            <w:r>
+              <w:rPr>
+                <w:highlight w:val="yellow"/>
+              </w:rPr>
+              <w:t>mape.append</w:t>
+            </w:r>
+            <w:proofErr w:type="gramEnd"/>
+          </w:p>
+        </w:tc>
+        <w:tc>
+          <w:tcPr>
+            <w:tcW w:w="2021" w:type="dxa"/>
+          </w:tcPr>
+          <w:p>
+            <w:proofErr w:type="spellStart"/>
+            <w:r>
+              <w:t>svm</w:t>
+            </w:r>
+            <w:proofErr w:type="spellEnd"/>
+            <w:r>
+              <w:t>(data)</w:t>
+            </w:r>
+          </w:p>
+        </w:tc>
+        <w:tc>
+          <w:tcPr>
+            <w:tcW w:w="2097" w:type="dxa"/>
+          </w:tcPr>
+          <w:p>
+            <w:pPr>
+              <w:rPr>
+                <w:i/>
+                <w:iCs/>
+              </w:rPr>
+            </w:pPr>
+            <w:proofErr w:type="spellStart"/>
+            <w:r>
+              <w:rPr>
+                <w:i/>
+                <w:iCs/>
+              </w:rPr>
+              <w:t>nn</w:t>
+            </w:r>
+            <w:proofErr w:type="spellEnd"/>
+            <w:r>
+              <w:rPr>
+                <w:i/>
+                <w:iCs/>
+              </w:rPr>
+              <w:t>(data)?</w:t>
+            </w:r>
+          </w:p>
+        </w:tc>
+        <w:tc>
+          <w:tcPr>
+            <w:tcW w:w="2097" w:type="dxa"/>
+          </w:tcPr>
+          <w:p>
+            <w:proofErr w:type="spellStart"/>
+            <w:r>
+              <w:t>nn</w:t>
+            </w:r>
+            <w:proofErr w:type="spellEnd"/>
+            <w:r>
+              <w:t>(data)</w:t>
+            </w:r>
+          </w:p>
+        </w:tc>
+      </w:tr>
+      <w:tr>
+        <w:tc>
+          <w:tcPr>
+            <w:tcW w:w="3135" w:type="dxa"/>
+          </w:tcPr>
+          <w:p>
+            <w:pPr>
+              <w:rPr>
+                <w:highlight w:val="yellow"/>
+              </w:rPr>
+            </w:pPr>
+            <w:r>
+              <w:rPr>
+                <w:highlight w:val="yellow"/>
+              </w:rPr>
+              <w:t>validation_FEM</w:t>
+            </w:r>
+          </w:p>
+        </w:tc>
+        <w:tc>
+          <w:tcPr>
+            <w:tcW w:w="2021" w:type="dxa"/>
+          </w:tcPr>
+          <w:p>
+            <w:proofErr w:type="spellStart"/>
+            <w:proofErr w:type="gramStart"/>
+            <w:r>
+              <w:t>FEMData</w:t>
+            </w:r>
+            <w:proofErr w:type="spellEnd"/>
+            <w:r>
+              <w:t>(</w:t>
+            </w:r>
+            <w:proofErr w:type="gramEnd"/>
+          </w:p>
+        </w:tc>
+        <w:tc>
+          <w:tcPr>
+            <w:tcW w:w="2097" w:type="dxa"/>
+          </w:tcPr>
+          <w:p>
+            <w:proofErr w:type="spellStart"/>
+            <w:proofErr w:type="gramStart"/>
+            <w:r>
+              <w:t>BerkovichData</w:t>
+            </w:r>
+            <w:proofErr w:type="spellEnd"/>
+            <w:r>
+              <w:t>(</w:t>
+            </w:r>
+            <w:proofErr w:type="gramEnd"/>
+          </w:p>
+        </w:tc>
+        <w:tc>
+          <w:tcPr>
+            <w:tcW w:w="2097" w:type="dxa"/>
+          </w:tcPr>
+          <w:p>
+            <w:proofErr w:type="spellStart"/>
+            <w:proofErr w:type="gramStart"/>
+            <w:r>
+              <w:t>BerkovichData</w:t>
+            </w:r>
+            <w:proofErr w:type="spellEnd"/>
+            <w:r>
+              <w:t>(</w:t>
+            </w:r>
+            <w:proofErr w:type="gramEnd"/>
+          </w:p>
+        </w:tc>
+      </w:tr>
+      <w:tr>
+        <w:tc>
+          <w:tcPr>
+            <w:tcW w:w="3135" w:type="dxa"/>
+          </w:tcPr>
+          <w:p>
+            <w:pPr>
+              <w:rPr>
+                <w:highlight w:val="yellow"/>
+              </w:rPr>
+            </w:pPr>
+            <w:r>
+              <w:rPr>
+                <w:highlight w:val="yellow"/>
+              </w:rPr>
+              <w:t>v</w:t>
+            </w:r>
+            <w:r>
+              <w:rPr>
+                <w:highlight w:val="yellow"/>
+              </w:rPr>
+              <w:t>alidation_exp_cross_transfer</w:t>
+            </w:r>
+          </w:p>
+        </w:tc>
+        <w:tc>
+          <w:tcPr>
+            <w:tcW w:w="2021" w:type="dxa"/>
+          </w:tcPr>
+          <w:p>
+            <w:pPr>
+              <w:rPr>
+                <w:i/>
+                <w:iCs/>
+              </w:rPr>
+            </w:pPr>
+            <w:r>
+              <w:rPr>
+                <w:i/>
+                <w:iCs/>
+              </w:rPr>
+              <w:t>uncomment?</w:t>
+            </w:r>
+          </w:p>
+        </w:tc>
+        <w:tc>
+          <w:tcPr>
+            <w:tcW w:w="2097" w:type="dxa"/>
+          </w:tcPr>
+          <w:p>
+            <w:pPr>
+              <w:rPr>
+                <w:i/>
+                <w:iCs/>
+              </w:rPr>
+            </w:pPr>
+            <w:r>
+              <w:rPr>
+                <w:i/>
+                <w:iCs/>
+              </w:rPr>
+              <w:t>uncomment?</w:t>
+            </w:r>
+          </w:p>
+        </w:tc>
+        <w:tc>
+          <w:tcPr>
+            <w:tcW w:w="2097" w:type="dxa"/>
+          </w:tcPr>
+          <w:p>
+            <w:pPr>
+              <w:rPr>
+                <w:i/>
+                <w:iCs/>
+              </w:rPr>
+            </w:pPr>
+            <w:r>
+              <w:rPr>
+                <w:i/>
+                <w:iCs/>
+              </w:rPr>
+              <w:t>u</w:t>
+            </w:r>
+            <w:r>
+              <w:rPr>
+                <w:i/>
+                <w:iCs/>
+              </w:rPr>
+              <w:t>ncomment?</w:t>
+            </w:r>
+          </w:p>
+        </w:tc>
+      </w:tr>
+      <w:tr>
+        <w:tc>
+          <w:tcPr>
+            <w:tcW w:w="3135" w:type="dxa"/>
+          </w:tcPr>
+          <w:p>
+            <w:pPr>
+              <w:rPr>
+                <w:highlight w:val="yellow"/>
+              </w:rPr>
+            </w:pPr>
+            <w:r>
+              <w:rPr>
+                <w:highlight w:val="yellow"/>
+              </w:rPr>
+              <w:t>main</w:t>
+            </w:r>
+          </w:p>
+        </w:tc>
+        <w:tc>
+          <w:tcPr>
+            <w:tcW w:w="2021" w:type="dxa"/>
+          </w:tcPr>
+          <w:p>
+            <w:proofErr w:type="gramStart"/>
+            <w:r>
+              <w:rPr>
+                <w:i/>
+                <w:iCs/>
+              </w:rPr>
+              <w:t>depends</w:t>
+            </w:r>
+            <w:proofErr w:type="gramEnd"/>
+          </w:p>
+        </w:tc>
+        <w:tc>
+          <w:tcPr>
+            <w:tcW w:w="2097" w:type="dxa"/>
+          </w:tcPr>
+          <w:p>
+            <w:pPr>
+              <w:rPr>
+                <w:i/>
+                <w:iCs/>
+              </w:rPr>
+            </w:pPr>
+            <w:proofErr w:type="gramStart"/>
+            <w:r>
+              <w:rPr>
+                <w:i/>
+                <w:iCs/>
+              </w:rPr>
+              <w:t>depends</w:t>
+            </w:r>
+            <w:proofErr w:type="gramEnd"/>
+          </w:p>
+        </w:tc>
+        <w:tc>
+          <w:tcPr>
+            <w:tcW w:w="2097" w:type="dxa"/>
+          </w:tcPr>
+          <w:p>
+            <w:pPr>
+              <w:rPr>
+                <w:i/>
+                <w:iCs/>
+              </w:rPr>
+            </w:pPr>
+            <w:proofErr w:type="gramStart"/>
+            <w:r>
+              <w:rPr>
+                <w:i/>
+                <w:iCs/>
+              </w:rPr>
+              <w:t>depends</w:t>
+            </w:r>
+            <w:proofErr w:type="gramEnd"/>
+          </w:p>
+        </w:tc>
+      </w:tr>
+      <w:tr>
+        <w:tc>
+          <w:tcPr>
+            <w:tcW w:w="3135" w:type="dxa"/>
+          </w:tcPr>
+          <w:p>
+            <w:pPr>
+              <w:rPr>
+                <w:highlight w:val="green"/>
+              </w:rPr>
+            </w:pPr>
+            <w:proofErr w:type="spellStart"/>
+            <w:r>
+              <w:rPr>
+                <w:highlight w:val="green"/>
+              </w:rPr>
+              <w:t>forward_model</w:t>
+            </w:r>
+            <w:proofErr w:type="spellEnd"/>
+          </w:p>
+        </w:tc>
+        <w:tc>
+          <w:tcPr>
+            <w:tcW w:w="2021" w:type="dxa"/>
+          </w:tcPr>
+          <w:p>
+            <w:proofErr w:type="spellStart"/>
+            <w:r>
+              <w:t>cstar</w:t>
+            </w:r>
+            <w:proofErr w:type="spellEnd"/>
+            <w:r>
+              <w:t xml:space="preserve"> = 1.1957</w:t>
+            </w:r>
+          </w:p>
+        </w:tc>
+        <w:tc>
+          <w:tcPr>
+            <w:tcW w:w="2097" w:type="dxa"/>
+          </w:tcPr>
+          <w:p>
+            <w:pPr>
+              <w:rPr>
+                <w:i/>
+                <w:iCs/>
+              </w:rPr>
+            </w:pPr>
+            <w:proofErr w:type="spellStart"/>
+            <w:r>
+              <w:rPr>
+                <w:i/>
+                <w:iCs/>
+              </w:rPr>
+              <w:t>cstar</w:t>
+            </w:r>
+            <w:proofErr w:type="spellEnd"/>
+            <w:r>
+              <w:rPr>
+                <w:i/>
+                <w:iCs/>
+              </w:rPr>
+              <w:t xml:space="preserve"> = 1.2370?</w:t>
+            </w:r>
+          </w:p>
+        </w:tc>
+        <w:tc>
+          <w:tcPr>
+            <w:tcW w:w="2097" w:type="dxa"/>
+          </w:tcPr>
+          <w:p>
+            <w:proofErr w:type="spellStart"/>
+            <w:r>
+              <w:t>cstar</w:t>
+            </w:r>
+            <w:proofErr w:type="spellEnd"/>
+            <w:r>
+              <w:t xml:space="preserve"> = 1.2370</w:t>
+            </w:r>
+          </w:p>
+        </w:tc>
+      </w:tr>
+      <w:tr>
+        <w:tc>
+          <w:tcPr>
+            <w:tcW w:w="3135" w:type="dxa"/>
+          </w:tcPr>
+          <w:p>
+            <w:pPr>
+              <w:rPr>
+                <w:highlight w:val="green"/>
+              </w:rPr>
+            </w:pPr>
+            <w:proofErr w:type="spellStart"/>
+            <w:r>
+              <w:rPr>
+                <w:highlight w:val="green"/>
+              </w:rPr>
+              <w:t>inverse_model</w:t>
+            </w:r>
+            <w:proofErr w:type="spellEnd"/>
+          </w:p>
+        </w:tc>
+        <w:tc>
+          <w:tcPr>
+            <w:tcW w:w="2021" w:type="dxa"/>
+          </w:tcPr>
+          <w:p>
+            <w:proofErr w:type="spellStart"/>
+            <w:r>
+              <w:t>cstar</w:t>
+            </w:r>
+            <w:proofErr w:type="spellEnd"/>
+            <w:r>
+              <w:t xml:space="preserve"> = 1.1957</w:t>
+            </w:r>
+          </w:p>
+        </w:tc>
+        <w:tc>
+          <w:tcPr>
+            <w:tcW w:w="2097" w:type="dxa"/>
+          </w:tcPr>
+          <w:p>
+            <w:proofErr w:type="spellStart"/>
+            <w:r>
+              <w:rPr>
+                <w:i/>
+                <w:iCs/>
+              </w:rPr>
+              <w:t>cstar</w:t>
+            </w:r>
+            <w:proofErr w:type="spellEnd"/>
+            <w:r>
+              <w:rPr>
+                <w:i/>
+                <w:iCs/>
+              </w:rPr>
+              <w:t xml:space="preserve"> = 1.2370?</w:t>
+            </w:r>
+          </w:p>
+        </w:tc>
+        <w:tc>
+          <w:tcPr>
+            <w:tcW w:w="2097" w:type="dxa"/>
+          </w:tcPr>
+          <w:p>
+            <w:proofErr w:type="spellStart"/>
+            <w:r>
+              <w:t>cstar</w:t>
+            </w:r>
+            <w:proofErr w:type="spellEnd"/>
+            <w:r>
+              <w:t xml:space="preserve"> = 1.2370</w:t>
+            </w:r>
+          </w:p>
+        </w:tc>
+      </w:tr>
+      <w:tr>
+        <w:tc>
+          <w:tcPr>
+            <w:tcW w:w="3135" w:type="dxa"/>
+          </w:tcPr>
+          <w:p>
+            <w:pPr>
+              <w:rPr>
+                <w:highlight w:val="green"/>
+              </w:rPr>
+            </w:pPr>
+            <w:proofErr w:type="spellStart"/>
+            <w:r>
+              <w:rPr>
+                <w:highlight w:val="green"/>
+              </w:rPr>
+              <w:t>test_inverse</w:t>
+            </w:r>
+            <w:proofErr w:type="spellEnd"/>
+          </w:p>
+        </w:tc>
+        <w:tc>
+          <w:tcPr>
+            <w:tcW w:w="2021" w:type="dxa"/>
+          </w:tcPr>
+          <w:p>
+            <w:r>
+              <w:t xml:space="preserve">d = </w:t>
+            </w:r>
+            <w:proofErr w:type="spellStart"/>
+            <w:r>
+              <w:t>FEMData</w:t>
+            </w:r>
+            <w:proofErr w:type="spellEnd"/>
+          </w:p>
+        </w:tc>
+        <w:tc>
+          <w:tcPr>
+            <w:tcW w:w="2097" w:type="dxa"/>
+          </w:tcPr>
+          <w:p>
+            <w:r>
+              <w:t xml:space="preserve">d = </w:t>
+            </w:r>
+            <w:proofErr w:type="spellStart"/>
+            <w:r>
+              <w:t>Berkovich</w:t>
+            </w:r>
+            <w:proofErr w:type="spellEnd"/>
+          </w:p>
+        </w:tc>
+        <w:tc>
+          <w:tcPr>
+            <w:tcW w:w="2097" w:type="dxa"/>
+          </w:tcPr>
+          <w:p>
+            <w:r>
+              <w:t xml:space="preserve">d = </w:t>
+            </w:r>
+            <w:proofErr w:type="spellStart"/>
+            <w:r>
+              <w:t>ExpData</w:t>
+            </w:r>
+            <w:proofErr w:type="spellEnd"/>
+          </w:p>
+        </w:tc>
+      </w:tr>
+      <w:tr>
+        <w:tc>
+          <w:tcPr>
+            <w:tcW w:w="3135" w:type="dxa"/>
+          </w:tcPr>
+          <w:p>
+            <w:pPr>
+              <w:rPr>
+                <w:highlight w:val="green"/>
+              </w:rPr>
+            </w:pPr>
+            <w:proofErr w:type="spellStart"/>
+            <w:r>
+              <w:rPr>
+                <w:highlight w:val="green"/>
+              </w:rPr>
+              <w:t>test_inverse</w:t>
+            </w:r>
+            <w:proofErr w:type="spellEnd"/>
+          </w:p>
+        </w:tc>
+        <w:tc>
+          <w:tcPr>
+            <w:tcW w:w="2021" w:type="dxa"/>
+          </w:tcPr>
+          <w:p>
+            <w:r>
+              <w:t xml:space="preserve">d = </w:t>
+            </w:r>
+            <w:proofErr w:type="spellStart"/>
+            <w:r>
+              <w:t>FEMData</w:t>
+            </w:r>
+            <w:proofErr w:type="spellEnd"/>
+          </w:p>
+        </w:tc>
+        <w:tc>
+          <w:tcPr>
+            <w:tcW w:w="2097" w:type="dxa"/>
+          </w:tcPr>
+          <w:p>
+            <w:r>
+              <w:t xml:space="preserve">d = </w:t>
+            </w:r>
+            <w:proofErr w:type="spellStart"/>
+            <w:r>
+              <w:t>Berkovich</w:t>
+            </w:r>
+            <w:proofErr w:type="spellEnd"/>
+          </w:p>
+        </w:tc>
+        <w:tc>
+          <w:tcPr>
+            <w:tcW w:w="2097" w:type="dxa"/>
+          </w:tcPr>
+          <w:p>
+            <w:r>
+              <w:t xml:space="preserve">d = </w:t>
+            </w:r>
+            <w:proofErr w:type="spellStart"/>
+            <w:r>
+              <w:t>ExpData</w:t>
+            </w:r>
+            <w:proofErr w:type="spellEnd"/>
+          </w:p>
+        </w:tc>
+      </w:tr>
+      <w:tr>
+        <w:tc>
+          <w:tcPr>
+            <w:tcW w:w="3135" w:type="dxa"/>
+          </w:tcPr>
+          <w:p>
+            <w:pPr>
+              <w:rPr>
+                <w:highlight w:val="green"/>
+              </w:rPr>
+            </w:pPr>
+            <w:proofErr w:type="spellStart"/>
+            <w:r>
+              <w:rPr>
+                <w:highlight w:val="green"/>
+              </w:rPr>
+              <w:t>test_inverse</w:t>
+            </w:r>
+            <w:proofErr w:type="spellEnd"/>
+          </w:p>
+        </w:tc>
+        <w:tc>
+          <w:tcPr>
+            <w:tcW w:w="2021" w:type="dxa"/>
+          </w:tcPr>
+          <w:p>
+            <w:r>
+              <w:t xml:space="preserve">d = </w:t>
+            </w:r>
+            <w:proofErr w:type="spellStart"/>
+            <w:r>
+              <w:t>FEMData</w:t>
+            </w:r>
+            <w:proofErr w:type="spellEnd"/>
+          </w:p>
+        </w:tc>
+        <w:tc>
+          <w:tcPr>
+            <w:tcW w:w="2097" w:type="dxa"/>
+          </w:tcPr>
+          <w:p>
+            <w:r>
+              <w:t xml:space="preserve">d = </w:t>
+            </w:r>
+            <w:proofErr w:type="spellStart"/>
+            <w:r>
+              <w:t>Berkovich</w:t>
+            </w:r>
+            <w:proofErr w:type="spellEnd"/>
+          </w:p>
+        </w:tc>
+        <w:tc>
+          <w:tcPr>
+            <w:tcW w:w="2097" w:type="dxa"/>
+          </w:tcPr>
+          <w:p>
+            <w:r>
+              <w:t xml:space="preserve">d = </w:t>
+            </w:r>
+            <w:proofErr w:type="spellStart"/>
+            <w:r>
+              <w:t>Berkovich</w:t>
+            </w:r>
+            <w:proofErr w:type="spellEnd"/>
+          </w:p>
+        </w:tc>
+      </w:tr>
+      <w:tr>
+        <w:tc>
+          <w:tcPr>
+            <w:tcW w:w="3135" w:type="dxa"/>
+          </w:tcPr>
+          <w:p>
+            <w:pPr>
+              <w:rPr>
+                <w:highlight w:val="green"/>
+              </w:rPr>
+            </w:pPr>
+            <w:r>
+              <w:rPr>
+                <w:highlight w:val="green"/>
+              </w:rPr>
+              <w:t>main</w:t>
+            </w:r>
+          </w:p>
+        </w:tc>
+        <w:tc>
+          <w:tcPr>
+            <w:tcW w:w="2021" w:type="dxa"/>
+          </w:tcPr>
+          <w:p>
+            <w:pPr>
+              <w:rPr>
+                <w:i/>
+                <w:iCs/>
+              </w:rPr>
+            </w:pPr>
+            <w:proofErr w:type="gramStart"/>
+            <w:r>
+              <w:rPr>
+                <w:i/>
+                <w:iCs/>
+              </w:rPr>
+              <w:t>depends</w:t>
+            </w:r>
+            <w:proofErr w:type="gramEnd"/>
+          </w:p>
+        </w:tc>
+        <w:tc>
+          <w:tcPr>
+            <w:tcW w:w="2097" w:type="dxa"/>
+          </w:tcPr>
+          <w:p>
+            <w:pPr>
+              <w:rPr>
+                <w:i/>
+                <w:iCs/>
+              </w:rPr>
+            </w:pPr>
+            <w:proofErr w:type="gramStart"/>
+            <w:r>
+              <w:rPr>
+                <w:i/>
+                <w:iCs/>
+              </w:rPr>
+              <w:t>depends</w:t>
+            </w:r>
+            <w:proofErr w:type="gramEnd"/>
+          </w:p>
+        </w:tc>
+        <w:tc>
+          <w:tcPr>
+            <w:tcW w:w="2097" w:type="dxa"/>
+          </w:tcPr>
+          <w:p>
+            <w:pPr>
+              <w:rPr>
+                <w:i/>
+                <w:iCs/>
+              </w:rPr>
+            </w:pPr>
+            <w:proofErr w:type="gramStart"/>
+            <w:r>
+              <w:rPr>
+                <w:i/>
+                <w:iCs/>
+              </w:rPr>
+              <w:t>depends</w:t>
+            </w:r>
+            <w:proofErr w:type="gramEnd"/>
+          </w:p>
+        </w:tc>
+      </w:tr>
+      <w:tr>
+        <w:tc>
+          <w:tcPr>
+            <w:tcW w:w="3135" w:type="dxa"/>
+          </w:tcPr>
+          <w:p>
+            <w:pPr>
+              <w:rPr>
+                <w:highlight w:val="cyan"/>
+              </w:rPr>
+            </w:pPr>
+            <w:r>
+              <w:rPr>
+                <w:highlight w:val="cyan"/>
+              </w:rPr>
+              <w:t>read_1angle</w:t>
+            </w:r>
+          </w:p>
+        </w:tc>
+        <w:tc>
+          <w:tcPr>
+            <w:tcW w:w="2021" w:type="dxa"/>
+          </w:tcPr>
+          <w:p>
+            <w:r>
+              <w:t>uncomment</w:t>
+            </w:r>
+          </w:p>
+        </w:tc>
+        <w:tc>
+          <w:tcPr>
+            <w:tcW w:w="2097" w:type="dxa"/>
+          </w:tcPr>
+          <w:p>
+            <w:pPr>
+              <w:rPr>
+                <w:i/>
+                <w:iCs/>
+              </w:rPr>
+            </w:pPr>
+            <w:r>
+              <w:rPr>
+                <w:i/>
+                <w:iCs/>
+              </w:rPr>
+              <w:t>comment?</w:t>
+            </w:r>
+          </w:p>
+        </w:tc>
+        <w:tc>
+          <w:tcPr>
+            <w:tcW w:w="2097" w:type="dxa"/>
+          </w:tcPr>
+          <w:p>
+            <w:pPr>
+              <w:rPr>
+                <w:i/>
+                <w:iCs/>
+              </w:rPr>
+            </w:pPr>
+            <w:r>
+              <w:rPr>
+                <w:i/>
+                <w:iCs/>
+              </w:rPr>
+              <w:t>comment?</w:t>
+            </w:r>
+          </w:p>
+        </w:tc>
+      </w:tr>
+      <w:tr>
+        <w:tc>
+          <w:tcPr>
+            <w:tcW w:w="3135" w:type="dxa"/>
+          </w:tcPr>
+          <w:p>
+            <w:pPr>
+              <w:rPr>
+                <w:highlight w:val="cyan"/>
+              </w:rPr>
+            </w:pPr>
+            <w:r>
+              <w:rPr>
+                <w:highlight w:val="cyan"/>
+              </w:rPr>
+              <w:t>read</w:t>
+            </w:r>
+          </w:p>
+        </w:tc>
+        <w:tc>
+          <w:tcPr>
+            <w:tcW w:w="2021" w:type="dxa"/>
+          </w:tcPr>
+          <w:p>
+            <w:r>
+              <w:t>2</w:t>
+            </w:r>
+            <w:r>
+              <w:rPr>
+                <w:vertAlign w:val="superscript"/>
+              </w:rPr>
+              <w:t>nd</w:t>
+            </w:r>
+            <w:r>
+              <w:t xml:space="preserve"> </w:t>
+            </w:r>
+            <w:proofErr w:type="spellStart"/>
+            <w:r>
+              <w:t>df</w:t>
+            </w:r>
+            <w:proofErr w:type="spellEnd"/>
+            <w:r>
+              <w:t>?</w:t>
+            </w:r>
+          </w:p>
+        </w:tc>
+        <w:tc>
+          <w:tcPr>
+            <w:tcW w:w="2097" w:type="dxa"/>
+          </w:tcPr>
+          <w:p>
+            <w:r>
+              <w:t>3</w:t>
+            </w:r>
+            <w:r>
+              <w:rPr>
+                <w:vertAlign w:val="superscript"/>
+              </w:rPr>
+              <w:t>rd</w:t>
+            </w:r>
+            <w:r>
+              <w:t xml:space="preserve"> </w:t>
+            </w:r>
+            <w:proofErr w:type="spellStart"/>
+            <w:r>
+              <w:t>df</w:t>
+            </w:r>
+            <w:proofErr w:type="spellEnd"/>
+            <w:r>
+              <w:t>?</w:t>
+            </w:r>
+          </w:p>
+        </w:tc>
+        <w:tc>
+          <w:tcPr>
+            <w:tcW w:w="2097" w:type="dxa"/>
+          </w:tcPr>
+          <w:p>
+            <w:r>
+              <w:t>4</w:t>
+            </w:r>
+            <w:r>
+              <w:rPr>
+                <w:vertAlign w:val="superscript"/>
+              </w:rPr>
+              <w:t>th</w:t>
+            </w:r>
+            <w:r>
+              <w:t xml:space="preserve"> </w:t>
+            </w:r>
+            <w:proofErr w:type="spellStart"/>
+            <w:r>
+              <w:t>df</w:t>
+            </w:r>
+            <w:proofErr w:type="spellEnd"/>
+            <w:r>
+              <w:t>?</w:t>
+            </w:r>
+          </w:p>
+        </w:tc>
+      </w:tr>
+    </w:tbl>
     <w:p/>
     <w:p/>
     <w:p>
@@ -269,10 +1261,7 @@
       </w:r>
       <w:proofErr w:type="gramEnd"/>
       <w:r>
-        <w:t>(svm(data)</w:t>
-      </w:r>
-      <w:r>
-        <w:t>)</w:t>
+        <w:t>(svm(data))</w:t>
       </w:r>
     </w:p>
     <w:p>
@@ -499,6 +1488,7 @@
     </w:p>
     <w:p>
       <w:r>
+        <w:lastRenderedPageBreak/>
         <w:t>main: Functions are uncommented depending on the application.</w:t>
       </w:r>
     </w:p>
@@ -596,8 +1586,32 @@
       <w:proofErr w:type="spellEnd"/>
     </w:p>
     <w:p>
-      <w:r>
-        <w:t xml:space="preserve">test_model: d = BerkovichData("Estar"), d = </w:t>
+      <w:proofErr w:type="spellStart"/>
+      <w:r>
+        <w:t>test_</w:t>
+      </w:r>
+      <w:r>
+        <w:t>inverse</w:t>
+      </w:r>
+      <w:proofErr w:type="spellEnd"/>
+      <w:r>
+        <w:t xml:space="preserve">: d = </w:t>
+      </w:r>
+      <w:proofErr w:type="spellStart"/>
+      <w:r>
+        <w:t>BerkovichData</w:t>
+      </w:r>
+      <w:proofErr w:type="spellEnd"/>
+      <w:r>
+        <w:t>("</w:t>
+      </w:r>
+      <w:proofErr w:type="spellStart"/>
+      <w:r>
+        <w:t>Estar</w:t>
+      </w:r>
+      <w:proofErr w:type="spellEnd"/>
+      <w:r>
+        <w:t xml:space="preserve">"), d = </w:t>
       </w:r>
       <w:proofErr w:type="gramStart"/>
       <w:r>
@@ -681,7 +1695,6 @@
         </w:rPr>
       </w:pPr>
       <w:r>
-        <w:lastRenderedPageBreak/>
         <w:tab/>
       </w:r>
       <w:r>
@@ -1403,6 +2416,22 @@
       <w:szCs w:val="20"/>
     </w:rPr>
   </w:style>
+  <w:style w:type="table" w:styleId="TableGrid">
+    <w:name w:val="Table Grid"/>
+    <w:basedOn w:val="TableNormal"/>
+    <w:uiPriority w:val="39"/>
+    <w:rsid w:val="00AB75E8"/>
+    <w:tblPr>
+      <w:tblBorders>
+        <w:top w:val="single" w:sz="4" w:space="0" w:color="auto"/>
+        <w:left w:val="single" w:sz="4" w:space="0" w:color="auto"/>
+        <w:bottom w:val="single" w:sz="4" w:space="0" w:color="auto"/>
+        <w:right w:val="single" w:sz="4" w:space="0" w:color="auto"/>
+        <w:insideH w:val="single" w:sz="4" w:space="0" w:color="auto"/>
+        <w:insideV w:val="single" w:sz="4" w:space="0" w:color="auto"/>
+      </w:tblBorders>
+    </w:tblPr>
+  </w:style>
 </w:styles>
 </file>
 

</xml_diff>